<commit_message>
fixing the bug that we're not be able to search the city
</commit_message>
<xml_diff>
--- a/final-project-season1/8dc2b49b-f850-4988-b7fd-5baf9f910392.docx
+++ b/final-project-season1/8dc2b49b-f850-4988-b7fd-5baf9f910392.docx
@@ -1,6 +1,6 @@
 
 <file path=word/document.xml><?xml version="1.0" encoding="utf-8"?>
-<w:document xmlns:wpc="http://schemas.microsoft.com/office/word/2010/wordprocessingCanvas" xmlns:cx="http://schemas.microsoft.com/office/drawing/2014/chartex" xmlns:cx1="http://schemas.microsoft.com/office/drawing/2015/9/8/chartex" xmlns:cx2="http://schemas.microsoft.com/office/drawing/2015/10/21/chartex" xmlns:cx3="http://schemas.microsoft.com/office/drawing/2016/5/9/chartex" xmlns:cx4="http://schemas.microsoft.com/office/drawing/2016/5/10/chartex" xmlns:cx5="http://schemas.microsoft.com/office/drawing/2016/5/11/chartex" xmlns:cx6="http://schemas.microsoft.com/office/drawing/2016/5/12/chartex" xmlns:cx7="http://schemas.microsoft.com/office/drawing/2016/5/13/chartex" xmlns:cx8="http://schemas.microsoft.com/office/drawing/2016/5/14/chartex" xmlns:mc="http://schemas.openxmlformats.org/markup-compatibility/2006" xmlns:aink="http://schemas.microsoft.com/office/drawing/2016/ink" xmlns:am3d="http://schemas.microsoft.com/office/drawing/2017/model3d" xmlns:o="urn:schemas-microsoft-com:office:office" xmlns:r="http://schemas.openxmlformats.org/officeDocument/2006/relationships" xmlns:m="http://schemas.openxmlformats.org/officeDocument/2006/math" xmlns:v="urn:schemas-microsoft-com:vml" xmlns:wp14="http://schemas.microsoft.com/office/word/2010/wordprocessingDrawing" xmlns:wp="http://schemas.openxmlformats.org/drawingml/2006/wordprocessingDrawing" xmlns:w10="urn:schemas-microsoft-com:office:word" xmlns:w="http://schemas.openxmlformats.org/wordprocessingml/2006/main" xmlns:w14="http://schemas.microsoft.com/office/word/2010/wordml" xmlns:w15="http://schemas.microsoft.com/office/word/2012/wordml" xmlns:w16cex="http://schemas.microsoft.com/office/word/2018/wordml/cex" xmlns:w16cid="http://schemas.microsoft.com/office/word/2016/wordml/cid" xmlns:w16="http://schemas.microsoft.com/office/word/2018/wordml" xmlns:w16sdtdh="http://schemas.microsoft.com/office/word/2020/wordml/sdtdatahash" xmlns:w16se="http://schemas.microsoft.com/office/word/2015/wordml/symex" xmlns:wpg="http://schemas.microsoft.com/office/word/2010/wordprocessingGroup" xmlns:wpi="http://schemas.microsoft.com/office/word/2010/wordprocessingInk" xmlns:wne="http://schemas.microsoft.com/office/word/2006/wordml" xmlns:wps="http://schemas.microsoft.com/office/word/2010/wordprocessingShape" mc:Ignorable="w14 w15 w16se w16cid w16 w16cex w16sdtdh wp14">
+<w:document xmlns:wpc="http://schemas.microsoft.com/office/word/2010/wordprocessingCanvas" xmlns:cx="http://schemas.microsoft.com/office/drawing/2014/chartex" xmlns:cx1="http://schemas.microsoft.com/office/drawing/2015/9/8/chartex" xmlns:cx2="http://schemas.microsoft.com/office/drawing/2015/10/21/chartex" xmlns:cx3="http://schemas.microsoft.com/office/drawing/2016/5/9/chartex" xmlns:cx4="http://schemas.microsoft.com/office/drawing/2016/5/10/chartex" xmlns:cx5="http://schemas.microsoft.com/office/drawing/2016/5/11/chartex" xmlns:cx6="http://schemas.microsoft.com/office/drawing/2016/5/12/chartex" xmlns:cx7="http://schemas.microsoft.com/office/drawing/2016/5/13/chartex" xmlns:cx8="http://schemas.microsoft.com/office/drawing/2016/5/14/chartex" xmlns:mc="http://schemas.openxmlformats.org/markup-compatibility/2006" xmlns:aink="http://schemas.microsoft.com/office/drawing/2016/ink" xmlns:am3d="http://schemas.microsoft.com/office/drawing/2017/model3d" xmlns:o="urn:schemas-microsoft-com:office:office" xmlns:oel="http://schemas.microsoft.com/office/2019/extlst" xmlns:r="http://schemas.openxmlformats.org/officeDocument/2006/relationships" xmlns:m="http://schemas.openxmlformats.org/officeDocument/2006/math" xmlns:v="urn:schemas-microsoft-com:vml" xmlns:wp14="http://schemas.microsoft.com/office/word/2010/wordprocessingDrawing" xmlns:wp="http://schemas.openxmlformats.org/drawingml/2006/wordprocessingDrawing" xmlns:w10="urn:schemas-microsoft-com:office:word" xmlns:w="http://schemas.openxmlformats.org/wordprocessingml/2006/main" xmlns:w14="http://schemas.microsoft.com/office/word/2010/wordml" xmlns:w15="http://schemas.microsoft.com/office/word/2012/wordml" xmlns:w16cex="http://schemas.microsoft.com/office/word/2018/wordml/cex" xmlns:w16cid="http://schemas.microsoft.com/office/word/2016/wordml/cid" xmlns:w16="http://schemas.microsoft.com/office/word/2018/wordml" xmlns:w16du="http://schemas.microsoft.com/office/word/2023/wordml/word16du" xmlns:w16sdtdh="http://schemas.microsoft.com/office/word/2020/wordml/sdtdatahash" xmlns:w16se="http://schemas.microsoft.com/office/word/2015/wordml/symex" xmlns:wpg="http://schemas.microsoft.com/office/word/2010/wordprocessingGroup" xmlns:wpi="http://schemas.microsoft.com/office/word/2010/wordprocessingInk" xmlns:wne="http://schemas.microsoft.com/office/word/2006/wordml" xmlns:wps="http://schemas.microsoft.com/office/word/2010/wordprocessingShape" mc:Ignorable="w14 w15 w16se w16cid w16 w16cex w16sdtdh w16du wp14">
   <w:body>
     <w:p>
       <w:pPr>
@@ -193,7 +193,7 @@
               </wp:anchor>
             </w:drawing>
           </mc:Choice>
-          <mc:Fallback xmlns:oel="http://schemas.microsoft.com/office/2019/extlst" xmlns:w16du="http://schemas.microsoft.com/office/word/2023/wordml/word16du">
+          <mc:Fallback>
             <w:pict>
               <v:shapetype w14:anchorId="205B49E1" id="_x0000_t202" coordsize="21600,21600" o:spt="202" path="m,l,21600r21600,l21600,xe">
                 <v:stroke joinstyle="miter"/>
@@ -548,12 +548,44 @@
       </w:r>
       <w:r>
         <w:rPr>
-          <w:b/>
-          <w:bCs/>
-          <w:sz w:val="24"/>
-          <w:szCs w:val="24"/>
-        </w:rPr>
-        <w:t>………………………</w:t>
+          <w:sz w:val="24"/>
+          <w:szCs w:val="24"/>
+        </w:rPr>
+        <w:t xml:space="preserve">ISLAM NUR ALAM, </w:t>
+      </w:r>
+      <w:proofErr w:type="spellStart"/>
+      <w:proofErr w:type="gramStart"/>
+      <w:r>
+        <w:rPr>
+          <w:sz w:val="24"/>
+          <w:szCs w:val="24"/>
+        </w:rPr>
+        <w:t>S.Kom</w:t>
+      </w:r>
+      <w:proofErr w:type="spellEnd"/>
+      <w:proofErr w:type="gramEnd"/>
+      <w:r>
+        <w:rPr>
+          <w:sz w:val="24"/>
+          <w:szCs w:val="24"/>
+        </w:rPr>
+        <w:t xml:space="preserve">., </w:t>
+      </w:r>
+      <w:proofErr w:type="spellStart"/>
+      <w:r>
+        <w:rPr>
+          <w:sz w:val="24"/>
+          <w:szCs w:val="24"/>
+        </w:rPr>
+        <w:t>M.Kom</w:t>
+      </w:r>
+      <w:proofErr w:type="spellEnd"/>
+      <w:r>
+        <w:rPr>
+          <w:sz w:val="24"/>
+          <w:szCs w:val="24"/>
+        </w:rPr>
+        <w:t>.</w:t>
       </w:r>
     </w:p>
     <w:p>
@@ -610,12 +642,17 @@
       </w:r>
       <w:r>
         <w:rPr>
-          <w:b/>
-          <w:bCs/>
-          <w:sz w:val="24"/>
-          <w:szCs w:val="24"/>
-        </w:rPr>
-        <w:t>………………………</w:t>
+          <w:sz w:val="24"/>
+          <w:szCs w:val="24"/>
+        </w:rPr>
+        <w:t>8</w:t>
+      </w:r>
+      <w:r>
+        <w:rPr>
+          <w:sz w:val="24"/>
+          <w:szCs w:val="24"/>
+        </w:rPr>
+        <w:t xml:space="preserve"> December 2024</w:t>
       </w:r>
     </w:p>
     <w:p>
@@ -669,16 +706,14 @@
           <w:lang w:val="sv-SE"/>
         </w:rPr>
         <w:tab/>
-        <w:t xml:space="preserve">:  </w:t>
-      </w:r>
-      <w:r>
-        <w:rPr>
-          <w:b/>
-          <w:bCs/>
-          <w:sz w:val="24"/>
-          <w:szCs w:val="24"/>
-        </w:rPr>
-        <w:t>………………………</w:t>
+        <w:t xml:space="preserve">: </w:t>
+      </w:r>
+      <w:r>
+        <w:rPr>
+          <w:sz w:val="24"/>
+          <w:szCs w:val="24"/>
+        </w:rPr>
+        <w:t>LG01</w:t>
       </w:r>
     </w:p>
     <w:p>
@@ -893,25 +928,97 @@
                 <w:szCs w:val="24"/>
                 <w:lang w:val="fi-FI"/>
               </w:rPr>
-              <w:t>1_______________</w:t>
+              <w:t>1</w:t>
             </w:r>
             <w:r>
               <w:rPr>
                 <w:bCs/>
                 <w:sz w:val="24"/>
                 <w:szCs w:val="24"/>
-                <w:lang w:val="id-ID"/>
+                <w:lang w:val="fi-FI"/>
               </w:rPr>
-              <w:t>___</w:t>
+              <w:t xml:space="preserve"> </w:t>
             </w:r>
             <w:r>
               <w:rPr>
                 <w:bCs/>
                 <w:sz w:val="24"/>
                 <w:szCs w:val="24"/>
+                <w:lang w:val="fi-FI"/>
               </w:rPr>
-              <w:t>_______________</w:t>
+              <w:t xml:space="preserve">2802492062 - </w:t>
             </w:r>
+            <w:proofErr w:type="spellStart"/>
+            <w:r>
+              <w:rPr>
+                <w:bCs/>
+                <w:sz w:val="24"/>
+                <w:szCs w:val="24"/>
+                <w:lang w:val="fi-FI"/>
+              </w:rPr>
+              <w:t>Muh</w:t>
+            </w:r>
+            <w:proofErr w:type="spellEnd"/>
+            <w:r>
+              <w:rPr>
+                <w:bCs/>
+                <w:sz w:val="24"/>
+                <w:szCs w:val="24"/>
+                <w:lang w:val="fi-FI"/>
+              </w:rPr>
+              <w:t xml:space="preserve"> </w:t>
+            </w:r>
+            <w:proofErr w:type="spellStart"/>
+            <w:r>
+              <w:rPr>
+                <w:bCs/>
+                <w:sz w:val="24"/>
+                <w:szCs w:val="24"/>
+                <w:lang w:val="fi-FI"/>
+              </w:rPr>
+              <w:t>Daffa</w:t>
+            </w:r>
+            <w:proofErr w:type="spellEnd"/>
+            <w:r>
+              <w:rPr>
+                <w:bCs/>
+                <w:sz w:val="24"/>
+                <w:szCs w:val="24"/>
+                <w:lang w:val="fi-FI"/>
+              </w:rPr>
+              <w:t xml:space="preserve"> </w:t>
+            </w:r>
+            <w:proofErr w:type="spellStart"/>
+            <w:r>
+              <w:rPr>
+                <w:bCs/>
+                <w:sz w:val="24"/>
+                <w:szCs w:val="24"/>
+                <w:lang w:val="fi-FI"/>
+              </w:rPr>
+              <w:t>Dwi</w:t>
+            </w:r>
+            <w:proofErr w:type="spellEnd"/>
+            <w:r>
+              <w:rPr>
+                <w:bCs/>
+                <w:sz w:val="24"/>
+                <w:szCs w:val="24"/>
+                <w:lang w:val="fi-FI"/>
+              </w:rPr>
+              <w:t xml:space="preserve"> </w:t>
+            </w:r>
+            <w:proofErr w:type="spellStart"/>
+            <w:r>
+              <w:rPr>
+                <w:bCs/>
+                <w:sz w:val="24"/>
+                <w:szCs w:val="24"/>
+                <w:lang w:val="fi-FI"/>
+              </w:rPr>
+              <w:t>Syahreza</w:t>
+            </w:r>
+            <w:proofErr w:type="spellEnd"/>
           </w:p>
           <w:p>
             <w:pPr>
@@ -3339,27 +3446,7 @@
                 <w:szCs w:val="24"/>
                 <w:lang w:val="it-IT"/>
               </w:rPr>
-              <w:t xml:space="preserve">∑(Score x </w:t>
-            </w:r>
-            <w:proofErr w:type="spellStart"/>
-            <w:r>
-              <w:rPr>
-                <w:color w:val="000000"/>
-                <w:sz w:val="24"/>
-                <w:szCs w:val="24"/>
-                <w:lang w:val="it-IT"/>
-              </w:rPr>
-              <w:t>Weight</w:t>
-            </w:r>
-            <w:proofErr w:type="spellEnd"/>
-            <w:r>
-              <w:rPr>
-                <w:color w:val="000000"/>
-                <w:sz w:val="24"/>
-                <w:szCs w:val="24"/>
-                <w:lang w:val="it-IT"/>
-              </w:rPr>
-              <w:t>)</w:t>
+              <w:t>∑(Score x Weight)</w:t>
             </w:r>
           </w:p>
         </w:tc>
@@ -4605,7 +4692,7 @@
         </w:rPr>
         <w:t xml:space="preserve">Download the file from link here: </w:t>
       </w:r>
-      <w:hyperlink r:id="rId12" w:history="1">
+      <w:hyperlink r:id="rId11" w:history="1">
         <w:r>
           <w:rPr>
             <w:b/>
@@ -5168,14 +5255,12 @@
                                 <w:rFonts w:ascii="Courier New" w:hAnsi="Courier New" w:cs="Courier New"/>
                               </w:rPr>
                             </w:pPr>
-                            <w:proofErr w:type="spellStart"/>
                             <w:r>
                               <w:rPr>
                                 <w:rFonts w:ascii="Courier New" w:hAnsi="Courier New" w:cs="Courier New"/>
                               </w:rPr>
                               <w:t>Cheras</w:t>
                             </w:r>
-                            <w:proofErr w:type="spellEnd"/>
                             <w:r>
                               <w:rPr>
                                 <w:rFonts w:ascii="Courier New" w:hAnsi="Courier New" w:cs="Courier New"/>
@@ -5544,7 +5629,7 @@
               </wp:anchor>
             </w:drawing>
           </mc:Choice>
-          <mc:Fallback xmlns:oel="http://schemas.microsoft.com/office/2019/extlst" xmlns:w16du="http://schemas.microsoft.com/office/word/2023/wordml/word16du">
+          <mc:Fallback>
             <w:pict>
               <v:shape w14:anchorId="3E55A82B" id="_x0000_s1027" type="#_x0000_t202" style="position:absolute;left:0;text-align:left;margin-left:75.6pt;margin-top:48.6pt;width:576.55pt;height:189.4pt;z-index:251670528;visibility:visible;mso-wrap-style:square;mso-width-percent:0;mso-height-percent:0;mso-wrap-distance-left:9pt;mso-wrap-distance-top:3.6pt;mso-wrap-distance-right:9pt;mso-wrap-distance-bottom:3.6pt;mso-position-horizontal:absolute;mso-position-horizontal-relative:text;mso-position-vertical:absolute;mso-position-vertical-relative:text;mso-width-percent:0;mso-height-percent:0;mso-width-relative:margin;mso-height-relative:margin;v-text-anchor:top" o:gfxdata="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">
                 <v:textbox>
@@ -6772,7 +6857,7 @@
               </wp:anchor>
             </w:drawing>
           </mc:Choice>
-          <mc:Fallback xmlns:oel="http://schemas.microsoft.com/office/2019/extlst" xmlns:w16du="http://schemas.microsoft.com/office/word/2023/wordml/word16du">
+          <mc:Fallback>
             <w:pict>
               <v:shape w14:anchorId="5F04C165" id="_x0000_s1028" type="#_x0000_t202" style="position:absolute;left:0;text-align:left;margin-left:222pt;margin-top:74.8pt;width:254.5pt;height:134.4pt;z-index:251672576;visibility:visible;mso-wrap-style:square;mso-width-percent:0;mso-height-percent:200;mso-wrap-distance-left:9pt;mso-wrap-distance-top:3.6pt;mso-wrap-distance-right:9pt;mso-wrap-distance-bottom:3.6pt;mso-position-horizontal:absolute;mso-position-horizontal-relative:text;mso-position-vertical:absolute;mso-position-vertical-relative:text;mso-width-percent:0;mso-height-percent:200;mso-width-relative:margin;mso-height-relative:margin;v-text-anchor:top" o:gfxdata="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">
                 <v:textbox style="mso-fit-shape-to-text:t">
@@ -7600,7 +7685,7 @@
               </wp:anchor>
             </w:drawing>
           </mc:Choice>
-          <mc:Fallback xmlns:oel="http://schemas.microsoft.com/office/2019/extlst" xmlns:w16du="http://schemas.microsoft.com/office/word/2023/wordml/word16du">
+          <mc:Fallback>
             <w:pict>
               <v:shape w14:anchorId="39A4144B" id="_x0000_s1029" type="#_x0000_t202" style="position:absolute;left:0;text-align:left;margin-left:78.05pt;margin-top:238.95pt;width:596.5pt;height:110.6pt;z-index:251673600;visibility:visible;mso-wrap-style:square;mso-width-percent:0;mso-height-percent:200;mso-wrap-distance-left:9pt;mso-wrap-distance-top:3.6pt;mso-wrap-distance-right:9pt;mso-wrap-distance-bottom:3.6pt;mso-position-horizontal:absolute;mso-position-horizontal-relative:text;mso-position-vertical:absolute;mso-position-vertical-relative:text;mso-width-percent:0;mso-height-percent:200;mso-width-relative:margin;mso-height-relative:margin;v-text-anchor:top" o:gfxdata="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">
                 <v:textbox style="mso-fit-shape-to-text:t">
@@ -9460,7 +9545,7 @@
               </wp:anchor>
             </w:drawing>
           </mc:Choice>
-          <mc:Fallback xmlns:oel="http://schemas.microsoft.com/office/2019/extlst" xmlns:w16du="http://schemas.microsoft.com/office/word/2023/wordml/word16du">
+          <mc:Fallback>
             <w:pict>
               <v:shape w14:anchorId="78310713" id="_x0000_s1030" type="#_x0000_t202" style="position:absolute;left:0;text-align:left;margin-left:64.5pt;margin-top:20.5pt;width:639.5pt;height:110.6pt;z-index:251666432;visibility:visible;mso-wrap-style:square;mso-width-percent:0;mso-height-percent:200;mso-wrap-distance-left:9pt;mso-wrap-distance-top:3.6pt;mso-wrap-distance-right:9pt;mso-wrap-distance-bottom:3.6pt;mso-position-horizontal:absolute;mso-position-horizontal-relative:text;mso-position-vertical:absolute;mso-position-vertical-relative:text;mso-width-percent:0;mso-height-percent:200;mso-width-relative:margin;mso-height-relative:margin;v-text-anchor:top" o:gfxdata="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">
                 <v:textbox style="mso-fit-shape-to-text:t">
@@ -10663,7 +10748,7 @@
               </wp:anchor>
             </w:drawing>
           </mc:Choice>
-          <mc:Fallback xmlns:oel="http://schemas.microsoft.com/office/2019/extlst" xmlns:w16du="http://schemas.microsoft.com/office/word/2023/wordml/word16du">
+          <mc:Fallback>
             <w:pict>
               <v:shape w14:anchorId="598E433B" id="_x0000_s1031" type="#_x0000_t202" style="position:absolute;left:0;text-align:left;margin-left:192pt;margin-top:0;width:318pt;height:110.6pt;z-index:251668480;visibility:visible;mso-wrap-style:square;mso-width-percent:0;mso-height-percent:200;mso-wrap-distance-left:9pt;mso-wrap-distance-top:3.6pt;mso-wrap-distance-right:9pt;mso-wrap-distance-bottom:3.6pt;mso-position-horizontal:absolute;mso-position-horizontal-relative:text;mso-position-vertical:absolute;mso-position-vertical-relative:text;mso-width-percent:0;mso-height-percent:200;mso-width-relative:margin;mso-height-relative:margin;v-text-anchor:top" o:gfxdata="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">
                 <v:textbox style="mso-fit-shape-to-text:t">
@@ -10849,7 +10934,7 @@
       </w:r>
     </w:p>
     <w:sectPr>
-      <w:headerReference w:type="default" r:id="rId13"/>
+      <w:headerReference w:type="default" r:id="rId12"/>
       <w:pgSz w:w="16838" w:h="11906" w:orient="landscape"/>
       <w:pgMar w:top="1440" w:right="1080" w:bottom="1440" w:left="1080" w:header="708" w:footer="708" w:gutter="0"/>
       <w:cols w:space="708"/>
@@ -10860,7 +10945,7 @@
 </file>
 
 <file path=word/endnotes.xml><?xml version="1.0" encoding="utf-8"?>
-<w:endnotes xmlns:wpc="http://schemas.microsoft.com/office/word/2010/wordprocessingCanvas" xmlns:cx="http://schemas.microsoft.com/office/drawing/2014/chartex" xmlns:cx1="http://schemas.microsoft.com/office/drawing/2015/9/8/chartex" xmlns:cx2="http://schemas.microsoft.com/office/drawing/2015/10/21/chartex" xmlns:cx3="http://schemas.microsoft.com/office/drawing/2016/5/9/chartex" xmlns:cx4="http://schemas.microsoft.com/office/drawing/2016/5/10/chartex" xmlns:cx5="http://schemas.microsoft.com/office/drawing/2016/5/11/chartex" xmlns:cx6="http://schemas.microsoft.com/office/drawing/2016/5/12/chartex" xmlns:cx7="http://schemas.microsoft.com/office/drawing/2016/5/13/chartex" xmlns:cx8="http://schemas.microsoft.com/office/drawing/2016/5/14/chartex" xmlns:mc="http://schemas.openxmlformats.org/markup-compatibility/2006" xmlns:aink="http://schemas.microsoft.com/office/drawing/2016/ink" xmlns:am3d="http://schemas.microsoft.com/office/drawing/2017/model3d" xmlns:o="urn:schemas-microsoft-com:office:office" xmlns:r="http://schemas.openxmlformats.org/officeDocument/2006/relationships" xmlns:m="http://schemas.openxmlformats.org/officeDocument/2006/math" xmlns:v="urn:schemas-microsoft-com:vml" xmlns:wp14="http://schemas.microsoft.com/office/word/2010/wordprocessingDrawing" xmlns:wp="http://schemas.openxmlformats.org/drawingml/2006/wordprocessingDrawing" xmlns:w10="urn:schemas-microsoft-com:office:word" xmlns:w="http://schemas.openxmlformats.org/wordprocessingml/2006/main" xmlns:w14="http://schemas.microsoft.com/office/word/2010/wordml" xmlns:w15="http://schemas.microsoft.com/office/word/2012/wordml" xmlns:w16cex="http://schemas.microsoft.com/office/word/2018/wordml/cex" xmlns:w16cid="http://schemas.microsoft.com/office/word/2016/wordml/cid" xmlns:w16="http://schemas.microsoft.com/office/word/2018/wordml" xmlns:w16sdtdh="http://schemas.microsoft.com/office/word/2020/wordml/sdtdatahash" xmlns:w16se="http://schemas.microsoft.com/office/word/2015/wordml/symex" xmlns:wpg="http://schemas.microsoft.com/office/word/2010/wordprocessingGroup" xmlns:wpi="http://schemas.microsoft.com/office/word/2010/wordprocessingInk" xmlns:wne="http://schemas.microsoft.com/office/word/2006/wordml" xmlns:wps="http://schemas.microsoft.com/office/word/2010/wordprocessingShape" mc:Ignorable="w14 w15 w16se w16cid w16 w16cex w16sdtdh wp14">
+<w:endnotes xmlns:wpc="http://schemas.microsoft.com/office/word/2010/wordprocessingCanvas" xmlns:cx="http://schemas.microsoft.com/office/drawing/2014/chartex" xmlns:cx1="http://schemas.microsoft.com/office/drawing/2015/9/8/chartex" xmlns:cx2="http://schemas.microsoft.com/office/drawing/2015/10/21/chartex" xmlns:cx3="http://schemas.microsoft.com/office/drawing/2016/5/9/chartex" xmlns:cx4="http://schemas.microsoft.com/office/drawing/2016/5/10/chartex" xmlns:cx5="http://schemas.microsoft.com/office/drawing/2016/5/11/chartex" xmlns:cx6="http://schemas.microsoft.com/office/drawing/2016/5/12/chartex" xmlns:cx7="http://schemas.microsoft.com/office/drawing/2016/5/13/chartex" xmlns:cx8="http://schemas.microsoft.com/office/drawing/2016/5/14/chartex" xmlns:mc="http://schemas.openxmlformats.org/markup-compatibility/2006" xmlns:aink="http://schemas.microsoft.com/office/drawing/2016/ink" xmlns:am3d="http://schemas.microsoft.com/office/drawing/2017/model3d" xmlns:o="urn:schemas-microsoft-com:office:office" xmlns:oel="http://schemas.microsoft.com/office/2019/extlst" xmlns:r="http://schemas.openxmlformats.org/officeDocument/2006/relationships" xmlns:m="http://schemas.openxmlformats.org/officeDocument/2006/math" xmlns:v="urn:schemas-microsoft-com:vml" xmlns:wp14="http://schemas.microsoft.com/office/word/2010/wordprocessingDrawing" xmlns:wp="http://schemas.openxmlformats.org/drawingml/2006/wordprocessingDrawing" xmlns:w10="urn:schemas-microsoft-com:office:word" xmlns:w="http://schemas.openxmlformats.org/wordprocessingml/2006/main" xmlns:w14="http://schemas.microsoft.com/office/word/2010/wordml" xmlns:w15="http://schemas.microsoft.com/office/word/2012/wordml" xmlns:w16cex="http://schemas.microsoft.com/office/word/2018/wordml/cex" xmlns:w16cid="http://schemas.microsoft.com/office/word/2016/wordml/cid" xmlns:w16="http://schemas.microsoft.com/office/word/2018/wordml" xmlns:w16du="http://schemas.microsoft.com/office/word/2023/wordml/word16du" xmlns:w16sdtdh="http://schemas.microsoft.com/office/word/2020/wordml/sdtdatahash" xmlns:w16se="http://schemas.microsoft.com/office/word/2015/wordml/symex" xmlns:wpg="http://schemas.microsoft.com/office/word/2010/wordprocessingGroup" xmlns:wpi="http://schemas.microsoft.com/office/word/2010/wordprocessingInk" xmlns:wne="http://schemas.microsoft.com/office/word/2006/wordml" xmlns:wps="http://schemas.microsoft.com/office/word/2010/wordprocessingShape" mc:Ignorable="w14 w15 w16se w16cid w16 w16cex w16sdtdh w16du wp14">
   <w:endnote w:type="separator" w:id="-1">
     <w:p>
       <w:r>
@@ -10879,7 +10964,7 @@
 </file>
 
 <file path=word/footnotes.xml><?xml version="1.0" encoding="utf-8"?>
-<w:footnotes xmlns:wpc="http://schemas.microsoft.com/office/word/2010/wordprocessingCanvas" xmlns:cx="http://schemas.microsoft.com/office/drawing/2014/chartex" xmlns:cx1="http://schemas.microsoft.com/office/drawing/2015/9/8/chartex" xmlns:cx2="http://schemas.microsoft.com/office/drawing/2015/10/21/chartex" xmlns:cx3="http://schemas.microsoft.com/office/drawing/2016/5/9/chartex" xmlns:cx4="http://schemas.microsoft.com/office/drawing/2016/5/10/chartex" xmlns:cx5="http://schemas.microsoft.com/office/drawing/2016/5/11/chartex" xmlns:cx6="http://schemas.microsoft.com/office/drawing/2016/5/12/chartex" xmlns:cx7="http://schemas.microsoft.com/office/drawing/2016/5/13/chartex" xmlns:cx8="http://schemas.microsoft.com/office/drawing/2016/5/14/chartex" xmlns:mc="http://schemas.openxmlformats.org/markup-compatibility/2006" xmlns:aink="http://schemas.microsoft.com/office/drawing/2016/ink" xmlns:am3d="http://schemas.microsoft.com/office/drawing/2017/model3d" xmlns:o="urn:schemas-microsoft-com:office:office" xmlns:r="http://schemas.openxmlformats.org/officeDocument/2006/relationships" xmlns:m="http://schemas.openxmlformats.org/officeDocument/2006/math" xmlns:v="urn:schemas-microsoft-com:vml" xmlns:wp14="http://schemas.microsoft.com/office/word/2010/wordprocessingDrawing" xmlns:wp="http://schemas.openxmlformats.org/drawingml/2006/wordprocessingDrawing" xmlns:w10="urn:schemas-microsoft-com:office:word" xmlns:w="http://schemas.openxmlformats.org/wordprocessingml/2006/main" xmlns:w14="http://schemas.microsoft.com/office/word/2010/wordml" xmlns:w15="http://schemas.microsoft.com/office/word/2012/wordml" xmlns:w16cex="http://schemas.microsoft.com/office/word/2018/wordml/cex" xmlns:w16cid="http://schemas.microsoft.com/office/word/2016/wordml/cid" xmlns:w16="http://schemas.microsoft.com/office/word/2018/wordml" xmlns:w16sdtdh="http://schemas.microsoft.com/office/word/2020/wordml/sdtdatahash" xmlns:w16se="http://schemas.microsoft.com/office/word/2015/wordml/symex" xmlns:wpg="http://schemas.microsoft.com/office/word/2010/wordprocessingGroup" xmlns:wpi="http://schemas.microsoft.com/office/word/2010/wordprocessingInk" xmlns:wne="http://schemas.microsoft.com/office/word/2006/wordml" xmlns:wps="http://schemas.microsoft.com/office/word/2010/wordprocessingShape" mc:Ignorable="w14 w15 w16se w16cid w16 w16cex w16sdtdh wp14">
+<w:footnotes xmlns:wpc="http://schemas.microsoft.com/office/word/2010/wordprocessingCanvas" xmlns:cx="http://schemas.microsoft.com/office/drawing/2014/chartex" xmlns:cx1="http://schemas.microsoft.com/office/drawing/2015/9/8/chartex" xmlns:cx2="http://schemas.microsoft.com/office/drawing/2015/10/21/chartex" xmlns:cx3="http://schemas.microsoft.com/office/drawing/2016/5/9/chartex" xmlns:cx4="http://schemas.microsoft.com/office/drawing/2016/5/10/chartex" xmlns:cx5="http://schemas.microsoft.com/office/drawing/2016/5/11/chartex" xmlns:cx6="http://schemas.microsoft.com/office/drawing/2016/5/12/chartex" xmlns:cx7="http://schemas.microsoft.com/office/drawing/2016/5/13/chartex" xmlns:cx8="http://schemas.microsoft.com/office/drawing/2016/5/14/chartex" xmlns:mc="http://schemas.openxmlformats.org/markup-compatibility/2006" xmlns:aink="http://schemas.microsoft.com/office/drawing/2016/ink" xmlns:am3d="http://schemas.microsoft.com/office/drawing/2017/model3d" xmlns:o="urn:schemas-microsoft-com:office:office" xmlns:oel="http://schemas.microsoft.com/office/2019/extlst" xmlns:r="http://schemas.openxmlformats.org/officeDocument/2006/relationships" xmlns:m="http://schemas.openxmlformats.org/officeDocument/2006/math" xmlns:v="urn:schemas-microsoft-com:vml" xmlns:wp14="http://schemas.microsoft.com/office/word/2010/wordprocessingDrawing" xmlns:wp="http://schemas.openxmlformats.org/drawingml/2006/wordprocessingDrawing" xmlns:w10="urn:schemas-microsoft-com:office:word" xmlns:w="http://schemas.openxmlformats.org/wordprocessingml/2006/main" xmlns:w14="http://schemas.microsoft.com/office/word/2010/wordml" xmlns:w15="http://schemas.microsoft.com/office/word/2012/wordml" xmlns:w16cex="http://schemas.microsoft.com/office/word/2018/wordml/cex" xmlns:w16cid="http://schemas.microsoft.com/office/word/2016/wordml/cid" xmlns:w16="http://schemas.microsoft.com/office/word/2018/wordml" xmlns:w16du="http://schemas.microsoft.com/office/word/2023/wordml/word16du" xmlns:w16sdtdh="http://schemas.microsoft.com/office/word/2020/wordml/sdtdatahash" xmlns:w16se="http://schemas.microsoft.com/office/word/2015/wordml/symex" xmlns:wpg="http://schemas.microsoft.com/office/word/2010/wordprocessingGroup" xmlns:wpi="http://schemas.microsoft.com/office/word/2010/wordprocessingInk" xmlns:wne="http://schemas.microsoft.com/office/word/2006/wordml" xmlns:wps="http://schemas.microsoft.com/office/word/2010/wordprocessingShape" mc:Ignorable="w14 w15 w16se w16cid w16 w16cex w16sdtdh w16du wp14">
   <w:footnote w:type="separator" w:id="-1">
     <w:p>
       <w:r>
@@ -10898,7 +10983,7 @@
 </file>
 
 <file path=word/header1.xml><?xml version="1.0" encoding="utf-8"?>
-<w:hdr xmlns:wpc="http://schemas.microsoft.com/office/word/2010/wordprocessingCanvas" xmlns:cx="http://schemas.microsoft.com/office/drawing/2014/chartex" xmlns:cx1="http://schemas.microsoft.com/office/drawing/2015/9/8/chartex" xmlns:cx2="http://schemas.microsoft.com/office/drawing/2015/10/21/chartex" xmlns:cx3="http://schemas.microsoft.com/office/drawing/2016/5/9/chartex" xmlns:cx4="http://schemas.microsoft.com/office/drawing/2016/5/10/chartex" xmlns:cx5="http://schemas.microsoft.com/office/drawing/2016/5/11/chartex" xmlns:cx6="http://schemas.microsoft.com/office/drawing/2016/5/12/chartex" xmlns:cx7="http://schemas.microsoft.com/office/drawing/2016/5/13/chartex" xmlns:cx8="http://schemas.microsoft.com/office/drawing/2016/5/14/chartex" xmlns:mc="http://schemas.openxmlformats.org/markup-compatibility/2006" xmlns:aink="http://schemas.microsoft.com/office/drawing/2016/ink" xmlns:am3d="http://schemas.microsoft.com/office/drawing/2017/model3d" xmlns:o="urn:schemas-microsoft-com:office:office" xmlns:r="http://schemas.openxmlformats.org/officeDocument/2006/relationships" xmlns:m="http://schemas.openxmlformats.org/officeDocument/2006/math" xmlns:v="urn:schemas-microsoft-com:vml" xmlns:wp14="http://schemas.microsoft.com/office/word/2010/wordprocessingDrawing" xmlns:wp="http://schemas.openxmlformats.org/drawingml/2006/wordprocessingDrawing" xmlns:w10="urn:schemas-microsoft-com:office:word" xmlns:w="http://schemas.openxmlformats.org/wordprocessingml/2006/main" xmlns:w14="http://schemas.microsoft.com/office/word/2010/wordml" xmlns:w15="http://schemas.microsoft.com/office/word/2012/wordml" xmlns:w16cex="http://schemas.microsoft.com/office/word/2018/wordml/cex" xmlns:w16cid="http://schemas.microsoft.com/office/word/2016/wordml/cid" xmlns:w16="http://schemas.microsoft.com/office/word/2018/wordml" xmlns:w16sdtdh="http://schemas.microsoft.com/office/word/2020/wordml/sdtdatahash" xmlns:w16se="http://schemas.microsoft.com/office/word/2015/wordml/symex" xmlns:wpg="http://schemas.microsoft.com/office/word/2010/wordprocessingGroup" xmlns:wpi="http://schemas.microsoft.com/office/word/2010/wordprocessingInk" xmlns:wne="http://schemas.microsoft.com/office/word/2006/wordml" xmlns:wps="http://schemas.microsoft.com/office/word/2010/wordprocessingShape" mc:Ignorable="w14 w15 w16se w16cid w16 w16cex w16sdtdh wp14">
+<w:hdr xmlns:wpc="http://schemas.microsoft.com/office/word/2010/wordprocessingCanvas" xmlns:cx="http://schemas.microsoft.com/office/drawing/2014/chartex" xmlns:cx1="http://schemas.microsoft.com/office/drawing/2015/9/8/chartex" xmlns:cx2="http://schemas.microsoft.com/office/drawing/2015/10/21/chartex" xmlns:cx3="http://schemas.microsoft.com/office/drawing/2016/5/9/chartex" xmlns:cx4="http://schemas.microsoft.com/office/drawing/2016/5/10/chartex" xmlns:cx5="http://schemas.microsoft.com/office/drawing/2016/5/11/chartex" xmlns:cx6="http://schemas.microsoft.com/office/drawing/2016/5/12/chartex" xmlns:cx7="http://schemas.microsoft.com/office/drawing/2016/5/13/chartex" xmlns:cx8="http://schemas.microsoft.com/office/drawing/2016/5/14/chartex" xmlns:mc="http://schemas.openxmlformats.org/markup-compatibility/2006" xmlns:aink="http://schemas.microsoft.com/office/drawing/2016/ink" xmlns:am3d="http://schemas.microsoft.com/office/drawing/2017/model3d" xmlns:o="urn:schemas-microsoft-com:office:office" xmlns:oel="http://schemas.microsoft.com/office/2019/extlst" xmlns:r="http://schemas.openxmlformats.org/officeDocument/2006/relationships" xmlns:m="http://schemas.openxmlformats.org/officeDocument/2006/math" xmlns:v="urn:schemas-microsoft-com:vml" xmlns:wp14="http://schemas.microsoft.com/office/word/2010/wordprocessingDrawing" xmlns:wp="http://schemas.openxmlformats.org/drawingml/2006/wordprocessingDrawing" xmlns:w10="urn:schemas-microsoft-com:office:word" xmlns:w="http://schemas.openxmlformats.org/wordprocessingml/2006/main" xmlns:w14="http://schemas.microsoft.com/office/word/2010/wordml" xmlns:w15="http://schemas.microsoft.com/office/word/2012/wordml" xmlns:w16cex="http://schemas.microsoft.com/office/word/2018/wordml/cex" xmlns:w16cid="http://schemas.microsoft.com/office/word/2016/wordml/cid" xmlns:w16="http://schemas.microsoft.com/office/word/2018/wordml" xmlns:w16du="http://schemas.microsoft.com/office/word/2023/wordml/word16du" xmlns:w16sdtdh="http://schemas.microsoft.com/office/word/2020/wordml/sdtdatahash" xmlns:w16se="http://schemas.microsoft.com/office/word/2015/wordml/symex" xmlns:wpg="http://schemas.microsoft.com/office/word/2010/wordprocessingGroup" xmlns:wpi="http://schemas.microsoft.com/office/word/2010/wordprocessingInk" xmlns:wne="http://schemas.microsoft.com/office/word/2006/wordml" xmlns:wps="http://schemas.microsoft.com/office/word/2010/wordprocessingShape" mc:Ignorable="w14 w15 w16se w16cid w16 w16cex w16sdtdh w16du wp14">
   <w:p>
     <w:pPr>
       <w:pStyle w:val="Header"/>
@@ -10929,7 +11014,7 @@
 </file>
 
 <file path=word/numbering.xml><?xml version="1.0" encoding="utf-8"?>
-<w:numbering xmlns:wpc="http://schemas.microsoft.com/office/word/2010/wordprocessingCanvas" xmlns:cx="http://schemas.microsoft.com/office/drawing/2014/chartex" xmlns:cx1="http://schemas.microsoft.com/office/drawing/2015/9/8/chartex" xmlns:cx2="http://schemas.microsoft.com/office/drawing/2015/10/21/chartex" xmlns:cx3="http://schemas.microsoft.com/office/drawing/2016/5/9/chartex" xmlns:cx4="http://schemas.microsoft.com/office/drawing/2016/5/10/chartex" xmlns:cx5="http://schemas.microsoft.com/office/drawing/2016/5/11/chartex" xmlns:cx6="http://schemas.microsoft.com/office/drawing/2016/5/12/chartex" xmlns:cx7="http://schemas.microsoft.com/office/drawing/2016/5/13/chartex" xmlns:cx8="http://schemas.microsoft.com/office/drawing/2016/5/14/chartex" xmlns:mc="http://schemas.openxmlformats.org/markup-compatibility/2006" xmlns:aink="http://schemas.microsoft.com/office/drawing/2016/ink" xmlns:am3d="http://schemas.microsoft.com/office/drawing/2017/model3d" xmlns:o="urn:schemas-microsoft-com:office:office" xmlns:r="http://schemas.openxmlformats.org/officeDocument/2006/relationships" xmlns:m="http://schemas.openxmlformats.org/officeDocument/2006/math" xmlns:v="urn:schemas-microsoft-com:vml" xmlns:wp14="http://schemas.microsoft.com/office/word/2010/wordprocessingDrawing" xmlns:wp="http://schemas.openxmlformats.org/drawingml/2006/wordprocessingDrawing" xmlns:w10="urn:schemas-microsoft-com:office:word" xmlns:w="http://schemas.openxmlformats.org/wordprocessingml/2006/main" xmlns:w14="http://schemas.microsoft.com/office/word/2010/wordml" xmlns:w15="http://schemas.microsoft.com/office/word/2012/wordml" xmlns:w16cex="http://schemas.microsoft.com/office/word/2018/wordml/cex" xmlns:w16cid="http://schemas.microsoft.com/office/word/2016/wordml/cid" xmlns:w16="http://schemas.microsoft.com/office/word/2018/wordml" xmlns:w16sdtdh="http://schemas.microsoft.com/office/word/2020/wordml/sdtdatahash" xmlns:w16se="http://schemas.microsoft.com/office/word/2015/wordml/symex" xmlns:wpg="http://schemas.microsoft.com/office/word/2010/wordprocessingGroup" xmlns:wpi="http://schemas.microsoft.com/office/word/2010/wordprocessingInk" xmlns:wne="http://schemas.microsoft.com/office/word/2006/wordml" xmlns:wps="http://schemas.microsoft.com/office/word/2010/wordprocessingShape" mc:Ignorable="w14 w15 w16se w16cid w16 w16cex w16sdtdh wp14">
+<w:numbering xmlns:wpc="http://schemas.microsoft.com/office/word/2010/wordprocessingCanvas" xmlns:cx="http://schemas.microsoft.com/office/drawing/2014/chartex" xmlns:cx1="http://schemas.microsoft.com/office/drawing/2015/9/8/chartex" xmlns:cx2="http://schemas.microsoft.com/office/drawing/2015/10/21/chartex" xmlns:cx3="http://schemas.microsoft.com/office/drawing/2016/5/9/chartex" xmlns:cx4="http://schemas.microsoft.com/office/drawing/2016/5/10/chartex" xmlns:cx5="http://schemas.microsoft.com/office/drawing/2016/5/11/chartex" xmlns:cx6="http://schemas.microsoft.com/office/drawing/2016/5/12/chartex" xmlns:cx7="http://schemas.microsoft.com/office/drawing/2016/5/13/chartex" xmlns:cx8="http://schemas.microsoft.com/office/drawing/2016/5/14/chartex" xmlns:mc="http://schemas.openxmlformats.org/markup-compatibility/2006" xmlns:aink="http://schemas.microsoft.com/office/drawing/2016/ink" xmlns:am3d="http://schemas.microsoft.com/office/drawing/2017/model3d" xmlns:o="urn:schemas-microsoft-com:office:office" xmlns:oel="http://schemas.microsoft.com/office/2019/extlst" xmlns:r="http://schemas.openxmlformats.org/officeDocument/2006/relationships" xmlns:m="http://schemas.openxmlformats.org/officeDocument/2006/math" xmlns:v="urn:schemas-microsoft-com:vml" xmlns:wp14="http://schemas.microsoft.com/office/word/2010/wordprocessingDrawing" xmlns:wp="http://schemas.openxmlformats.org/drawingml/2006/wordprocessingDrawing" xmlns:w10="urn:schemas-microsoft-com:office:word" xmlns:w="http://schemas.openxmlformats.org/wordprocessingml/2006/main" xmlns:w14="http://schemas.microsoft.com/office/word/2010/wordml" xmlns:w15="http://schemas.microsoft.com/office/word/2012/wordml" xmlns:w16cex="http://schemas.microsoft.com/office/word/2018/wordml/cex" xmlns:w16cid="http://schemas.microsoft.com/office/word/2016/wordml/cid" xmlns:w16="http://schemas.microsoft.com/office/word/2018/wordml" xmlns:w16du="http://schemas.microsoft.com/office/word/2023/wordml/word16du" xmlns:w16sdtdh="http://schemas.microsoft.com/office/word/2020/wordml/sdtdatahash" xmlns:w16se="http://schemas.microsoft.com/office/word/2015/wordml/symex" xmlns:wpg="http://schemas.microsoft.com/office/word/2010/wordprocessingGroup" xmlns:wpi="http://schemas.microsoft.com/office/word/2010/wordprocessingInk" xmlns:wne="http://schemas.microsoft.com/office/word/2006/wordml" xmlns:wps="http://schemas.microsoft.com/office/word/2010/wordprocessingShape" mc:Ignorable="w14 w15 w16se w16cid w16 w16cex w16sdtdh w16du wp14">
   <w:abstractNum w:abstractNumId="0" w15:restartNumberingAfterBreak="0">
     <w:nsid w:val="0809781A"/>
     <w:multiLevelType w:val="hybridMultilevel"/>
@@ -13085,83 +13170,83 @@
       </w:pPr>
     </w:lvl>
   </w:abstractNum>
-  <w:num w:numId="1">
+  <w:num w:numId="1" w16cid:durableId="1490054249">
     <w:abstractNumId w:val="23"/>
   </w:num>
-  <w:num w:numId="2">
+  <w:num w:numId="2" w16cid:durableId="1515263878">
     <w:abstractNumId w:val="4"/>
   </w:num>
-  <w:num w:numId="3">
+  <w:num w:numId="3" w16cid:durableId="1800296603">
     <w:abstractNumId w:val="0"/>
   </w:num>
-  <w:num w:numId="4">
+  <w:num w:numId="4" w16cid:durableId="722562484">
     <w:abstractNumId w:val="13"/>
   </w:num>
-  <w:num w:numId="5">
+  <w:num w:numId="5" w16cid:durableId="2045398856">
     <w:abstractNumId w:val="16"/>
   </w:num>
-  <w:num w:numId="6">
+  <w:num w:numId="6" w16cid:durableId="1083650638">
     <w:abstractNumId w:val="6"/>
   </w:num>
-  <w:num w:numId="7">
+  <w:num w:numId="7" w16cid:durableId="1851601655">
     <w:abstractNumId w:val="9"/>
   </w:num>
-  <w:num w:numId="8">
+  <w:num w:numId="8" w16cid:durableId="400519764">
     <w:abstractNumId w:val="10"/>
   </w:num>
-  <w:num w:numId="9">
+  <w:num w:numId="9" w16cid:durableId="1922327678">
     <w:abstractNumId w:val="18"/>
   </w:num>
-  <w:num w:numId="10">
+  <w:num w:numId="10" w16cid:durableId="203446342">
     <w:abstractNumId w:val="14"/>
   </w:num>
-  <w:num w:numId="11">
+  <w:num w:numId="11" w16cid:durableId="1023828539">
     <w:abstractNumId w:val="15"/>
   </w:num>
-  <w:num w:numId="12">
+  <w:num w:numId="12" w16cid:durableId="668867171">
     <w:abstractNumId w:val="11"/>
   </w:num>
-  <w:num w:numId="13">
+  <w:num w:numId="13" w16cid:durableId="1351101142">
     <w:abstractNumId w:val="17"/>
   </w:num>
-  <w:num w:numId="14">
+  <w:num w:numId="14" w16cid:durableId="1513370715">
     <w:abstractNumId w:val="2"/>
   </w:num>
-  <w:num w:numId="15">
+  <w:num w:numId="15" w16cid:durableId="514879844">
     <w:abstractNumId w:val="3"/>
   </w:num>
-  <w:num w:numId="16">
+  <w:num w:numId="16" w16cid:durableId="551959858">
     <w:abstractNumId w:val="21"/>
   </w:num>
-  <w:num w:numId="17">
+  <w:num w:numId="17" w16cid:durableId="704403239">
     <w:abstractNumId w:val="8"/>
   </w:num>
-  <w:num w:numId="18">
+  <w:num w:numId="18" w16cid:durableId="1450660220">
     <w:abstractNumId w:val="22"/>
   </w:num>
-  <w:num w:numId="19">
+  <w:num w:numId="19" w16cid:durableId="1128352746">
     <w:abstractNumId w:val="1"/>
   </w:num>
-  <w:num w:numId="20">
+  <w:num w:numId="20" w16cid:durableId="1835143189">
     <w:abstractNumId w:val="5"/>
   </w:num>
-  <w:num w:numId="21">
+  <w:num w:numId="21" w16cid:durableId="2041398503">
     <w:abstractNumId w:val="20"/>
   </w:num>
-  <w:num w:numId="22">
+  <w:num w:numId="22" w16cid:durableId="621957861">
     <w:abstractNumId w:val="19"/>
   </w:num>
-  <w:num w:numId="23">
+  <w:num w:numId="23" w16cid:durableId="19554892">
     <w:abstractNumId w:val="7"/>
   </w:num>
-  <w:num w:numId="24">
+  <w:num w:numId="24" w16cid:durableId="251819996">
     <w:abstractNumId w:val="12"/>
   </w:num>
 </w:numbering>
 </file>
 
 <file path=word/styles.xml><?xml version="1.0" encoding="utf-8"?>
-<w:styles xmlns:mc="http://schemas.openxmlformats.org/markup-compatibility/2006" xmlns:r="http://schemas.openxmlformats.org/officeDocument/2006/relationships" xmlns:w="http://schemas.openxmlformats.org/wordprocessingml/2006/main" xmlns:w14="http://schemas.microsoft.com/office/word/2010/wordml" xmlns:w15="http://schemas.microsoft.com/office/word/2012/wordml" xmlns:w16cex="http://schemas.microsoft.com/office/word/2018/wordml/cex" xmlns:w16cid="http://schemas.microsoft.com/office/word/2016/wordml/cid" xmlns:w16="http://schemas.microsoft.com/office/word/2018/wordml" xmlns:w16sdtdh="http://schemas.microsoft.com/office/word/2020/wordml/sdtdatahash" xmlns:w16se="http://schemas.microsoft.com/office/word/2015/wordml/symex" mc:Ignorable="w14 w15 w16se w16cid w16 w16cex w16sdtdh">
+<w:styles xmlns:mc="http://schemas.openxmlformats.org/markup-compatibility/2006" xmlns:r="http://schemas.openxmlformats.org/officeDocument/2006/relationships" xmlns:w="http://schemas.openxmlformats.org/wordprocessingml/2006/main" xmlns:w14="http://schemas.microsoft.com/office/word/2010/wordml" xmlns:w15="http://schemas.microsoft.com/office/word/2012/wordml" xmlns:w16cex="http://schemas.microsoft.com/office/word/2018/wordml/cex" xmlns:w16cid="http://schemas.microsoft.com/office/word/2016/wordml/cid" xmlns:w16="http://schemas.microsoft.com/office/word/2018/wordml" xmlns:w16du="http://schemas.microsoft.com/office/word/2023/wordml/word16du" xmlns:w16sdtdh="http://schemas.microsoft.com/office/word/2020/wordml/sdtdatahash" xmlns:w16se="http://schemas.microsoft.com/office/word/2015/wordml/symex" mc:Ignorable="w14 w15 w16se w16cid w16 w16cex w16sdtdh w16du">
   <w:docDefaults>
     <w:rPrDefault>
       <w:rPr>
@@ -13569,7 +13654,6 @@
   <w:style w:type="character" w:default="1" w:styleId="DefaultParagraphFont">
     <w:name w:val="Default Paragraph Font"/>
     <w:uiPriority w:val="1"/>
-    <w:semiHidden/>
     <w:unhideWhenUsed/>
   </w:style>
   <w:style w:type="table" w:default="1" w:styleId="TableNormal">
@@ -14017,7 +14101,12 @@
 </file>
 
 <file path=customXml/item1.xml><?xml version="1.0" encoding="utf-8"?>
-<b:Sources xmlns:b="http://schemas.openxmlformats.org/officeDocument/2006/bibliography" xmlns="http://schemas.openxmlformats.org/officeDocument/2006/bibliography" SelectedStyle="\APASixthEditionOfficeOnline.xsl" StyleName="APA" Version="6"/>
+<?mso-contentType ?>
+<FormTemplates xmlns="http://schemas.microsoft.com/sharepoint/v3/contenttype/forms">
+  <Display>DocumentLibraryForm</Display>
+  <Edit>DocumentLibraryForm</Edit>
+  <New>DocumentLibraryForm</New>
+</FormTemplates>
 </file>
 
 <file path=customXml/item2.xml><?xml version="1.0" encoding="utf-8"?>
@@ -14042,65 +14131,10 @@
 </file>
 
 <file path=customXml/item3.xml><?xml version="1.0" encoding="utf-8"?>
-<?mso-contentType ?>
-<FormTemplates xmlns="http://schemas.microsoft.com/sharepoint/v3/contenttype/forms">
-  <Display>DocumentLibraryForm</Display>
-  <Edit>DocumentLibraryForm</Edit>
-  <New>DocumentLibraryForm</New>
-</FormTemplates>
+<b:Sources xmlns:b="http://schemas.openxmlformats.org/officeDocument/2006/bibliography" xmlns="http://schemas.openxmlformats.org/officeDocument/2006/bibliography" SelectedStyle="\APASixthEditionOfficeOnline.xsl" StyleName="APA" Version="6"/>
 </file>
 
 <file path=customXml/item4.xml><?xml version="1.0" encoding="utf-8"?>
-<?mso-contentType ?>
-<spe:Receivers xmlns:spe="http://schemas.microsoft.com/sharepoint/events">
-  <Receiver>
-    <Name>Document ID Generator</Name>
-    <Synchronization>Synchronous</Synchronization>
-    <Type>10001</Type>
-    <SequenceNumber>1000</SequenceNumber>
-    <Url/>
-    <Assembly>Microsoft.Office.DocumentManagement, Version=16.0.0.0, Culture=neutral, PublicKeyToken=71e9bce111e9429c</Assembly>
-    <Class>Microsoft.Office.DocumentManagement.Internal.DocIdHandler</Class>
-    <Data/>
-    <Filter/>
-  </Receiver>
-  <Receiver>
-    <Name>Document ID Generator</Name>
-    <Synchronization>Synchronous</Synchronization>
-    <Type>10002</Type>
-    <SequenceNumber>1001</SequenceNumber>
-    <Url/>
-    <Assembly>Microsoft.Office.DocumentManagement, Version=16.0.0.0, Culture=neutral, PublicKeyToken=71e9bce111e9429c</Assembly>
-    <Class>Microsoft.Office.DocumentManagement.Internal.DocIdHandler</Class>
-    <Data/>
-    <Filter/>
-  </Receiver>
-  <Receiver>
-    <Name>Document ID Generator</Name>
-    <Synchronization>Synchronous</Synchronization>
-    <Type>10004</Type>
-    <SequenceNumber>1002</SequenceNumber>
-    <Url/>
-    <Assembly>Microsoft.Office.DocumentManagement, Version=16.0.0.0, Culture=neutral, PublicKeyToken=71e9bce111e9429c</Assembly>
-    <Class>Microsoft.Office.DocumentManagement.Internal.DocIdHandler</Class>
-    <Data/>
-    <Filter/>
-  </Receiver>
-  <Receiver>
-    <Name>Document ID Generator</Name>
-    <Synchronization>Synchronous</Synchronization>
-    <Type>10006</Type>
-    <SequenceNumber>1003</SequenceNumber>
-    <Url/>
-    <Assembly>Microsoft.Office.DocumentManagement, Version=16.0.0.0, Culture=neutral, PublicKeyToken=71e9bce111e9429c</Assembly>
-    <Class>Microsoft.Office.DocumentManagement.Internal.DocIdHandler</Class>
-    <Data/>
-    <Filter/>
-  </Receiver>
-</spe:Receivers>
-</file>
-
-<file path=customXml/item5.xml><?xml version="1.0" encoding="utf-8"?>
 <ct:contentTypeSchema xmlns:ct="http://schemas.microsoft.com/office/2006/metadata/contentType" xmlns:ma="http://schemas.microsoft.com/office/2006/metadata/properties/metaAttributes" ct:_="" ma:_="" ma:contentTypeName="Document" ma:contentTypeID="0x010100F7FAC03434554C4299CF2ECE82D620A9" ma:contentTypeVersion="20" ma:contentTypeDescription="Create a new document." ma:contentTypeScope="" ma:versionID="ae5a1b0759e28f2c9d06caf4c852d453">
   <xsd:schema xmlns:xsd="http://www.w3.org/2001/XMLSchema" xmlns:xs="http://www.w3.org/2001/XMLSchema" xmlns:p="http://schemas.microsoft.com/office/2006/metadata/properties" xmlns:ns2="56c8b602-d864-4002-9566-df84d4aa782c" xmlns:ns3="9418496c-5df0-41e0-837d-fe78ae4e8a2f" targetNamespace="http://schemas.microsoft.com/office/2006/metadata/properties" ma:root="true" ma:fieldsID="abf5242e8eb050bc41b4b3130f9d616e" ns2:_="" ns3:_="">
     <xsd:import namespace="56c8b602-d864-4002-9566-df84d4aa782c"/>
@@ -14409,9 +14443,9 @@
 </file>
 
 <file path=customXml/itemProps1.xml><?xml version="1.0" encoding="utf-8"?>
-<ds:datastoreItem xmlns:ds="http://schemas.openxmlformats.org/officeDocument/2006/customXml" ds:itemID="{259F1A46-53EC-3B4D-831C-062294E34ED9}">
+<ds:datastoreItem xmlns:ds="http://schemas.openxmlformats.org/officeDocument/2006/customXml" ds:itemID="{069E2C9F-2B0D-456B-9BD7-0034EDD4A906}">
   <ds:schemaRefs>
-    <ds:schemaRef ds:uri="http://schemas.openxmlformats.org/officeDocument/2006/bibliography"/>
+    <ds:schemaRef ds:uri="http://schemas.microsoft.com/sharepoint/v3/contenttype/forms"/>
   </ds:schemaRefs>
 </ds:datastoreItem>
 </file>
@@ -14424,26 +14458,35 @@
     <ds:schemaRef ds:uri="9fdf624c-fedc-4f6c-b928-0c7bf4c9e100"/>
     <ds:schemaRef ds:uri="http://schemas.microsoft.com/sharepoint/v3/fields"/>
     <ds:schemaRef ds:uri="47793baa-3cbb-486e-a055-4d42ce3882d7"/>
+    <ds:schemaRef ds:uri="56c8b602-d864-4002-9566-df84d4aa782c"/>
+    <ds:schemaRef ds:uri="9418496c-5df0-41e0-837d-fe78ae4e8a2f"/>
   </ds:schemaRefs>
 </ds:datastoreItem>
 </file>
 
 <file path=customXml/itemProps3.xml><?xml version="1.0" encoding="utf-8"?>
-<ds:datastoreItem xmlns:ds="http://schemas.openxmlformats.org/officeDocument/2006/customXml" ds:itemID="{069E2C9F-2B0D-456B-9BD7-0034EDD4A906}">
+<ds:datastoreItem xmlns:ds="http://schemas.openxmlformats.org/officeDocument/2006/customXml" ds:itemID="{259F1A46-53EC-3B4D-831C-062294E34ED9}">
   <ds:schemaRefs>
-    <ds:schemaRef ds:uri="http://schemas.microsoft.com/sharepoint/v3/contenttype/forms"/>
+    <ds:schemaRef ds:uri="http://schemas.openxmlformats.org/officeDocument/2006/bibliography"/>
   </ds:schemaRefs>
 </ds:datastoreItem>
 </file>
 
 <file path=customXml/itemProps4.xml><?xml version="1.0" encoding="utf-8"?>
-<ds:datastoreItem xmlns:ds="http://schemas.openxmlformats.org/officeDocument/2006/customXml" ds:itemID="{BDE78BAC-71A2-47B3-B394-4F4A4FE24766}">
+<ds:datastoreItem xmlns:ds="http://schemas.openxmlformats.org/officeDocument/2006/customXml" ds:itemID="{3CC93DB6-670A-41C6-894D-05E41A860C1A}">
   <ds:schemaRefs>
-    <ds:schemaRef ds:uri="http://schemas.microsoft.com/sharepoint/events"/>
+    <ds:schemaRef ds:uri="http://schemas.microsoft.com/office/2006/metadata/contentType"/>
+    <ds:schemaRef ds:uri="http://schemas.microsoft.com/office/2006/metadata/properties/metaAttributes"/>
+    <ds:schemaRef ds:uri="http://www.w3.org/2001/XMLSchema"/>
+    <ds:schemaRef ds:uri="http://schemas.microsoft.com/office/2006/metadata/properties"/>
+    <ds:schemaRef ds:uri="56c8b602-d864-4002-9566-df84d4aa782c"/>
+    <ds:schemaRef ds:uri="9418496c-5df0-41e0-837d-fe78ae4e8a2f"/>
+    <ds:schemaRef ds:uri="http://schemas.microsoft.com/office/2006/documentManagement/types"/>
+    <ds:schemaRef ds:uri="http://schemas.microsoft.com/office/infopath/2007/PartnerControls"/>
+    <ds:schemaRef ds:uri="http://schemas.openxmlformats.org/package/2006/metadata/core-properties"/>
+    <ds:schemaRef ds:uri="http://purl.org/dc/elements/1.1/"/>
+    <ds:schemaRef ds:uri="http://purl.org/dc/terms/"/>
+    <ds:schemaRef ds:uri="http://schemas.microsoft.com/internal/obd"/>
   </ds:schemaRefs>
 </ds:datastoreItem>
-</file>
-
-<file path=customXml/itemProps5.xml><?xml version="1.0" encoding="utf-8"?>
-<ds:datastoreItem xmlns:ds="http://schemas.openxmlformats.org/officeDocument/2006/customXml" ds:itemID="{3CC93DB6-670A-41C6-894D-05E41A860C1A}"/>
 </file>
</xml_diff>